<commit_message>
I don't even know
</commit_message>
<xml_diff>
--- a/sample/sample_report.docx
+++ b/sample/sample_report.docx
@@ -78,7 +78,7 @@
         <w:t xml:space="preserve">Standard Deviation (raw/percent): </w:t>
       </w:r>
       <w:r>
-        <w:t>29.1 / 72.75%</w:t>
+        <w:t>8.24 / 20.6%</w:t>
       </w:r>
     </w:p>
     <w:p>
@@ -3449,6 +3449,50 @@
     <w:qFormat/>
     <w:rsid w:val="00FC693F"/>
   </w:style>
+  <w:style w:type="paragraph" w:styleId="Header">
+    <w:name w:val="header"/>
+    <w:basedOn w:val="Normal"/>
+    <w:link w:val="HeaderChar"/>
+    <w:uiPriority w:val="99"/>
+    <w:unhideWhenUsed/>
+    <w:rsid w:val="00E618BF"/>
+    <w:pPr>
+      <w:tabs>
+        <w:tab w:val="center" w:pos="4680"/>
+        <w:tab w:val="right" w:pos="9360"/>
+      </w:tabs>
+      <w:spacing w:after="0" w:line="240" w:lineRule="auto"/>
+    </w:pPr>
+  </w:style>
+  <w:style w:type="character" w:customStyle="1" w:styleId="HeaderChar">
+    <w:name w:val="Header Char"/>
+    <w:basedOn w:val="DefaultParagraphFont"/>
+    <w:link w:val="Header"/>
+    <w:uiPriority w:val="99"/>
+    <w:rsid w:val="00E618BF"/>
+  </w:style>
+  <w:style w:type="paragraph" w:styleId="Footer">
+    <w:name w:val="footer"/>
+    <w:basedOn w:val="Normal"/>
+    <w:link w:val="FooterChar"/>
+    <w:uiPriority w:val="99"/>
+    <w:unhideWhenUsed/>
+    <w:rsid w:val="00E618BF"/>
+    <w:pPr>
+      <w:tabs>
+        <w:tab w:val="center" w:pos="4680"/>
+        <w:tab w:val="right" w:pos="9360"/>
+      </w:tabs>
+      <w:spacing w:after="0" w:line="240" w:lineRule="auto"/>
+    </w:pPr>
+  </w:style>
+  <w:style w:type="character" w:customStyle="1" w:styleId="FooterChar">
+    <w:name w:val="Footer Char"/>
+    <w:basedOn w:val="DefaultParagraphFont"/>
+    <w:link w:val="Footer"/>
+    <w:uiPriority w:val="99"/>
+    <w:rsid w:val="00E618BF"/>
+  </w:style>
   <w:style w:type="paragraph" w:styleId="Heading1">
     <w:name w:val="heading 1"/>
     <w:basedOn w:val="Normal"/>

</xml_diff>